<commit_message>
Reduzindo acoplamento - Solid com Java
</commit_message>
<xml_diff>
--- a/Alura/Solid/Notas.docx
+++ b/Alura/Solid/Notas.docx
@@ -397,6 +397,406 @@
           <w:lang w:eastAsia="pt-BR"/>
         </w:rPr>
       </w:pPr>
+    </w:p>
+    <w:p>
+      <w:pPr>
+        <w:rPr>
+          <w:rFonts w:ascii="Segoe UI" w:hAnsi="Segoe UI" w:cs="Segoe UI"/>
+          <w:b/>
+          <w:bCs/>
+          <w:sz w:val="28"/>
+          <w:szCs w:val="28"/>
+        </w:rPr>
+      </w:pPr>
+      <w:r>
+        <w:rPr>
+          <w:rFonts w:ascii="Segoe UI" w:hAnsi="Segoe UI" w:cs="Segoe UI"/>
+          <w:b/>
+          <w:bCs/>
+          <w:sz w:val="28"/>
+          <w:szCs w:val="28"/>
+        </w:rPr>
+        <w:t>Melhorando a coesão</w:t>
+      </w:r>
+    </w:p>
+    <w:p>
+      <w:pPr>
+        <w:numPr>
+          <w:ilvl w:val="0"/>
+          <w:numId w:val="2"/>
+        </w:numPr>
+        <w:shd w:val="clear" w:color="auto" w:fill="FFFFFF"/>
+        <w:spacing w:before="60" w:after="60" w:line="240" w:lineRule="auto"/>
+        <w:ind w:left="1200"/>
+        <w:rPr>
+          <w:rFonts w:ascii="Segoe UI" w:eastAsia="Times New Roman" w:hAnsi="Segoe UI" w:cs="Segoe UI"/>
+          <w:color w:val="3D464D"/>
+          <w:sz w:val="24"/>
+          <w:szCs w:val="24"/>
+          <w:lang w:eastAsia="pt-BR"/>
+        </w:rPr>
+      </w:pPr>
+      <w:r>
+        <w:rPr>
+          <w:rFonts w:ascii="Segoe UI" w:eastAsia="Times New Roman" w:hAnsi="Segoe UI" w:cs="Segoe UI"/>
+          <w:color w:val="3D464D"/>
+          <w:sz w:val="24"/>
+          <w:szCs w:val="24"/>
+          <w:lang w:eastAsia="pt-BR"/>
+        </w:rPr>
+        <w:t>Que classes/métodos/funções/módulos devem ter uma única responsabilidade bem definida;</w:t>
+      </w:r>
+    </w:p>
+    <w:p>
+      <w:pPr>
+        <w:numPr>
+          <w:ilvl w:val="0"/>
+          <w:numId w:val="2"/>
+        </w:numPr>
+        <w:shd w:val="clear" w:color="auto" w:fill="FFFFFF"/>
+        <w:spacing w:after="0" w:line="240" w:lineRule="auto"/>
+        <w:ind w:left="1200"/>
+        <w:rPr>
+          <w:rFonts w:ascii="Segoe UI" w:eastAsia="Times New Roman" w:hAnsi="Segoe UI" w:cs="Segoe UI"/>
+          <w:color w:val="3D464D"/>
+          <w:sz w:val="24"/>
+          <w:szCs w:val="24"/>
+          <w:lang w:eastAsia="pt-BR"/>
+        </w:rPr>
+      </w:pPr>
+      <w:r>
+        <w:rPr>
+          <w:rFonts w:ascii="Segoe UI" w:eastAsia="Times New Roman" w:hAnsi="Segoe UI" w:cs="Segoe UI"/>
+          <w:color w:val="3D464D"/>
+          <w:sz w:val="24"/>
+          <w:szCs w:val="24"/>
+          <w:lang w:eastAsia="pt-BR"/>
+        </w:rPr>
+        <w:t>Que, segundo o </w:t>
+      </w:r>
+      <w:r>
+        <w:rPr>
+          <w:rFonts w:ascii="Segoe UI" w:eastAsia="Times New Roman" w:hAnsi="Segoe UI" w:cs="Segoe UI"/>
+          <w:color w:val="3D464D"/>
+          <w:sz w:val="24"/>
+          <w:szCs w:val="24"/>
+          <w:u w:val="single"/>
+          <w:lang w:eastAsia="pt-BR"/>
+        </w:rPr>
+        <w:t>Princípio de Responsabilidade Única (SRP)</w:t>
+      </w:r>
+      <w:r>
+        <w:rPr>
+          <w:rFonts w:ascii="Segoe UI" w:eastAsia="Times New Roman" w:hAnsi="Segoe UI" w:cs="Segoe UI"/>
+          <w:color w:val="3D464D"/>
+          <w:sz w:val="24"/>
+          <w:szCs w:val="24"/>
+          <w:lang w:eastAsia="pt-BR"/>
+        </w:rPr>
+        <w:t>, uma classe deve ter um e apenas um motivo para ser alterada;</w:t>
+      </w:r>
+    </w:p>
+    <w:p>
+      <w:pPr>
+        <w:numPr>
+          <w:ilvl w:val="0"/>
+          <w:numId w:val="2"/>
+        </w:numPr>
+        <w:shd w:val="clear" w:color="auto" w:fill="FFFFFF"/>
+        <w:spacing w:before="60" w:after="60" w:line="240" w:lineRule="auto"/>
+        <w:ind w:left="1200"/>
+        <w:rPr>
+          <w:rFonts w:ascii="Segoe UI" w:eastAsia="Times New Roman" w:hAnsi="Segoe UI" w:cs="Segoe UI"/>
+          <w:color w:val="3D464D"/>
+          <w:sz w:val="24"/>
+          <w:szCs w:val="24"/>
+          <w:lang w:eastAsia="pt-BR"/>
+        </w:rPr>
+      </w:pPr>
+      <w:r>
+        <w:rPr>
+          <w:rFonts w:ascii="Segoe UI" w:eastAsia="Times New Roman" w:hAnsi="Segoe UI" w:cs="Segoe UI"/>
+          <w:color w:val="3D464D"/>
+          <w:sz w:val="24"/>
+          <w:szCs w:val="24"/>
+          <w:lang w:eastAsia="pt-BR"/>
+        </w:rPr>
+        <w:t xml:space="preserve">Como realizar uma </w:t>
+      </w:r>
+      <w:proofErr w:type="spellStart"/>
+      <w:r>
+        <w:rPr>
+          <w:rFonts w:ascii="Segoe UI" w:eastAsia="Times New Roman" w:hAnsi="Segoe UI" w:cs="Segoe UI"/>
+          <w:color w:val="3D464D"/>
+          <w:sz w:val="24"/>
+          <w:szCs w:val="24"/>
+          <w:lang w:eastAsia="pt-BR"/>
+        </w:rPr>
+        <w:t>refatoração</w:t>
+      </w:r>
+      <w:proofErr w:type="spellEnd"/>
+      <w:r>
+        <w:rPr>
+          <w:rFonts w:ascii="Segoe UI" w:eastAsia="Times New Roman" w:hAnsi="Segoe UI" w:cs="Segoe UI"/>
+          <w:color w:val="3D464D"/>
+          <w:sz w:val="24"/>
+          <w:szCs w:val="24"/>
+          <w:lang w:eastAsia="pt-BR"/>
+        </w:rPr>
+        <w:t xml:space="preserve"> no nosso sistema, para aplicar o SRP;</w:t>
+      </w:r>
+    </w:p>
+    <w:p>
+      <w:pPr>
+        <w:numPr>
+          <w:ilvl w:val="0"/>
+          <w:numId w:val="2"/>
+        </w:numPr>
+        <w:shd w:val="clear" w:color="auto" w:fill="FFFFFF"/>
+        <w:spacing w:before="60" w:after="60" w:line="240" w:lineRule="auto"/>
+        <w:ind w:left="1200"/>
+        <w:rPr>
+          <w:rFonts w:ascii="Segoe UI" w:eastAsia="Times New Roman" w:hAnsi="Segoe UI" w:cs="Segoe UI"/>
+          <w:color w:val="3D464D"/>
+          <w:sz w:val="24"/>
+          <w:szCs w:val="24"/>
+          <w:lang w:eastAsia="pt-BR"/>
+        </w:rPr>
+      </w:pPr>
+      <w:r>
+        <w:rPr>
+          <w:rFonts w:ascii="Segoe UI" w:eastAsia="Times New Roman" w:hAnsi="Segoe UI" w:cs="Segoe UI"/>
+          <w:color w:val="3D464D"/>
+          <w:sz w:val="24"/>
+          <w:szCs w:val="24"/>
+          <w:lang w:eastAsia="pt-BR"/>
+        </w:rPr>
+        <w:t>Como extrair uma classe.</w:t>
+      </w:r>
+    </w:p>
+    <w:p>
+      <w:pPr>
+        <w:shd w:val="clear" w:color="auto" w:fill="FFFFFF"/>
+        <w:spacing w:before="60" w:after="60" w:line="240" w:lineRule="auto"/>
+        <w:rPr>
+          <w:rFonts w:ascii="Segoe UI" w:eastAsia="Times New Roman" w:hAnsi="Segoe UI" w:cs="Segoe UI"/>
+          <w:color w:val="3D464D"/>
+          <w:sz w:val="24"/>
+          <w:szCs w:val="24"/>
+          <w:lang w:eastAsia="pt-BR"/>
+        </w:rPr>
+      </w:pPr>
+    </w:p>
+    <w:p>
+      <w:pPr>
+        <w:shd w:val="clear" w:color="auto" w:fill="FFFFFF"/>
+        <w:spacing w:before="60" w:after="60" w:line="240" w:lineRule="auto"/>
+        <w:rPr>
+          <w:rFonts w:ascii="Segoe UI" w:eastAsia="Times New Roman" w:hAnsi="Segoe UI" w:cs="Segoe UI"/>
+          <w:color w:val="3D464D"/>
+          <w:sz w:val="24"/>
+          <w:szCs w:val="24"/>
+          <w:lang w:eastAsia="pt-BR"/>
+        </w:rPr>
+      </w:pPr>
+    </w:p>
+    <w:p>
+      <w:pPr>
+        <w:rPr>
+          <w:rFonts w:ascii="Segoe UI" w:hAnsi="Segoe UI" w:cs="Segoe UI"/>
+          <w:b/>
+          <w:bCs/>
+          <w:sz w:val="28"/>
+          <w:szCs w:val="28"/>
+        </w:rPr>
+      </w:pPr>
+      <w:r>
+        <w:rPr>
+          <w:rFonts w:ascii="Segoe UI" w:hAnsi="Segoe UI" w:cs="Segoe UI"/>
+          <w:b/>
+          <w:bCs/>
+          <w:sz w:val="28"/>
+          <w:szCs w:val="28"/>
+        </w:rPr>
+        <w:t>Reduzindo o acoplamento</w:t>
+      </w:r>
+    </w:p>
+    <w:p>
+      <w:pPr>
+        <w:numPr>
+          <w:ilvl w:val="0"/>
+          <w:numId w:val="3"/>
+        </w:numPr>
+        <w:shd w:val="clear" w:color="auto" w:fill="FFFFFF"/>
+        <w:spacing w:before="60" w:after="60" w:line="240" w:lineRule="auto"/>
+        <w:ind w:left="1200"/>
+        <w:rPr>
+          <w:rFonts w:ascii="Segoe UI" w:eastAsia="Times New Roman" w:hAnsi="Segoe UI" w:cs="Segoe UI"/>
+          <w:color w:val="3D464D"/>
+          <w:sz w:val="24"/>
+          <w:szCs w:val="24"/>
+          <w:lang w:eastAsia="pt-BR"/>
+        </w:rPr>
+      </w:pPr>
+      <w:r>
+        <w:rPr>
+          <w:rFonts w:ascii="Segoe UI" w:eastAsia="Times New Roman" w:hAnsi="Segoe UI" w:cs="Segoe UI"/>
+          <w:color w:val="3D464D"/>
+          <w:sz w:val="24"/>
+          <w:szCs w:val="24"/>
+          <w:lang w:eastAsia="pt-BR"/>
+        </w:rPr>
+        <w:t>Que cada classe deve conhecer e ser responsável por suas próprias regras de negócio;</w:t>
+      </w:r>
+    </w:p>
+    <w:p>
+      <w:pPr>
+        <w:numPr>
+          <w:ilvl w:val="0"/>
+          <w:numId w:val="3"/>
+        </w:numPr>
+        <w:shd w:val="clear" w:color="auto" w:fill="FFFFFF"/>
+        <w:spacing w:after="0" w:line="240" w:lineRule="auto"/>
+        <w:ind w:left="1200"/>
+        <w:rPr>
+          <w:rFonts w:ascii="Segoe UI" w:eastAsia="Times New Roman" w:hAnsi="Segoe UI" w:cs="Segoe UI"/>
+          <w:color w:val="3D464D"/>
+          <w:sz w:val="24"/>
+          <w:szCs w:val="24"/>
+          <w:lang w:eastAsia="pt-BR"/>
+        </w:rPr>
+      </w:pPr>
+      <w:r>
+        <w:rPr>
+          <w:rFonts w:ascii="Segoe UI" w:eastAsia="Times New Roman" w:hAnsi="Segoe UI" w:cs="Segoe UI"/>
+          <w:color w:val="3D464D"/>
+          <w:sz w:val="24"/>
+          <w:szCs w:val="24"/>
+          <w:lang w:eastAsia="pt-BR"/>
+        </w:rPr>
+        <w:t>Que o princípio </w:t>
+      </w:r>
+      <w:r>
+        <w:rPr>
+          <w:rFonts w:ascii="Segoe UI" w:eastAsia="Times New Roman" w:hAnsi="Segoe UI" w:cs="Segoe UI"/>
+          <w:color w:val="3D464D"/>
+          <w:sz w:val="24"/>
+          <w:szCs w:val="24"/>
+          <w:u w:val="single"/>
+          <w:lang w:eastAsia="pt-BR"/>
+        </w:rPr>
+        <w:t>Aberto/Fechado (OCP)</w:t>
+      </w:r>
+      <w:r>
+        <w:rPr>
+          <w:rFonts w:ascii="Segoe UI" w:eastAsia="Times New Roman" w:hAnsi="Segoe UI" w:cs="Segoe UI"/>
+          <w:color w:val="3D464D"/>
+          <w:sz w:val="24"/>
+          <w:szCs w:val="24"/>
+          <w:lang w:eastAsia="pt-BR"/>
+        </w:rPr>
+        <w:t> diz que um sistema deve ser aberto para a extensão, mas fechado para a modificação</w:t>
+      </w:r>
+    </w:p>
+    <w:p>
+      <w:pPr>
+        <w:numPr>
+          <w:ilvl w:val="1"/>
+          <w:numId w:val="3"/>
+        </w:numPr>
+        <w:shd w:val="clear" w:color="auto" w:fill="FFFFFF"/>
+        <w:spacing w:before="60" w:after="60" w:line="240" w:lineRule="auto"/>
+        <w:ind w:left="2400"/>
+        <w:rPr>
+          <w:rFonts w:ascii="Segoe UI" w:eastAsia="Times New Roman" w:hAnsi="Segoe UI" w:cs="Segoe UI"/>
+          <w:color w:val="3D464D"/>
+          <w:sz w:val="24"/>
+          <w:szCs w:val="24"/>
+          <w:lang w:eastAsia="pt-BR"/>
+        </w:rPr>
+      </w:pPr>
+      <w:r>
+        <w:rPr>
+          <w:rFonts w:ascii="Segoe UI" w:eastAsia="Times New Roman" w:hAnsi="Segoe UI" w:cs="Segoe UI"/>
+          <w:color w:val="3D464D"/>
+          <w:sz w:val="24"/>
+          <w:szCs w:val="24"/>
+          <w:lang w:eastAsia="pt-BR"/>
+        </w:rPr>
+        <w:t xml:space="preserve">Isso significa que devemos poder </w:t>
+      </w:r>
+      <w:proofErr w:type="gramStart"/>
+      <w:r>
+        <w:rPr>
+          <w:rFonts w:ascii="Segoe UI" w:eastAsia="Times New Roman" w:hAnsi="Segoe UI" w:cs="Segoe UI"/>
+          <w:color w:val="3D464D"/>
+          <w:sz w:val="24"/>
+          <w:szCs w:val="24"/>
+          <w:lang w:eastAsia="pt-BR"/>
+        </w:rPr>
+        <w:t>criar novas</w:t>
+      </w:r>
+      <w:proofErr w:type="gramEnd"/>
+      <w:r>
+        <w:rPr>
+          <w:rFonts w:ascii="Segoe UI" w:eastAsia="Times New Roman" w:hAnsi="Segoe UI" w:cs="Segoe UI"/>
+          <w:color w:val="3D464D"/>
+          <w:sz w:val="24"/>
+          <w:szCs w:val="24"/>
+          <w:lang w:eastAsia="pt-BR"/>
+        </w:rPr>
+        <w:t xml:space="preserve"> funcionalidades e estender o sistema sem precisar modificar muitas classes já existentes</w:t>
+      </w:r>
+    </w:p>
+    <w:p>
+      <w:pPr>
+        <w:numPr>
+          <w:ilvl w:val="0"/>
+          <w:numId w:val="3"/>
+        </w:numPr>
+        <w:shd w:val="clear" w:color="auto" w:fill="FFFFFF"/>
+        <w:spacing w:before="60" w:after="60" w:line="240" w:lineRule="auto"/>
+        <w:ind w:left="1200"/>
+        <w:rPr>
+          <w:rFonts w:ascii="Segoe UI" w:eastAsia="Times New Roman" w:hAnsi="Segoe UI" w:cs="Segoe UI"/>
+          <w:color w:val="3D464D"/>
+          <w:sz w:val="24"/>
+          <w:szCs w:val="24"/>
+          <w:lang w:eastAsia="pt-BR"/>
+        </w:rPr>
+      </w:pPr>
+      <w:r>
+        <w:rPr>
+          <w:rFonts w:ascii="Segoe UI" w:eastAsia="Times New Roman" w:hAnsi="Segoe UI" w:cs="Segoe UI"/>
+          <w:color w:val="3D464D"/>
+          <w:sz w:val="24"/>
+          <w:szCs w:val="24"/>
+          <w:lang w:eastAsia="pt-BR"/>
+        </w:rPr>
+        <w:t xml:space="preserve">Uma classe que tende a crescer "para sempre" é uma forte candidata a sofrer alguma espécie de </w:t>
+      </w:r>
+      <w:proofErr w:type="spellStart"/>
+      <w:r>
+        <w:rPr>
+          <w:rFonts w:ascii="Segoe UI" w:eastAsia="Times New Roman" w:hAnsi="Segoe UI" w:cs="Segoe UI"/>
+          <w:color w:val="3D464D"/>
+          <w:sz w:val="24"/>
+          <w:szCs w:val="24"/>
+          <w:lang w:eastAsia="pt-BR"/>
+        </w:rPr>
+        <w:t>refatoração</w:t>
+      </w:r>
+      <w:proofErr w:type="spellEnd"/>
+      <w:r>
+        <w:rPr>
+          <w:rFonts w:ascii="Segoe UI" w:eastAsia="Times New Roman" w:hAnsi="Segoe UI" w:cs="Segoe UI"/>
+          <w:color w:val="3D464D"/>
+          <w:sz w:val="24"/>
+          <w:szCs w:val="24"/>
+          <w:lang w:eastAsia="pt-BR"/>
+        </w:rPr>
+        <w:t>.</w:t>
+      </w:r>
     </w:p>
     <w:p>
       <w:pPr>
@@ -429,6 +829,304 @@
 <file path=word/numbering.xml><?xml version="1.0" encoding="utf-8"?>
 <w:numbering xmlns:wpc="http://schemas.microsoft.com/office/word/2010/wordprocessingCanvas" xmlns:cx="http://schemas.microsoft.com/office/drawing/2014/chartex" xmlns:cx1="http://schemas.microsoft.com/office/drawing/2015/9/8/chartex" xmlns:cx2="http://schemas.microsoft.com/office/drawing/2015/10/21/chartex" xmlns:cx3="http://schemas.microsoft.com/office/drawing/2016/5/9/chartex" xmlns:cx4="http://schemas.microsoft.com/office/drawing/2016/5/10/chartex" xmlns:cx5="http://schemas.microsoft.com/office/drawing/2016/5/11/chartex" xmlns:cx6="http://schemas.microsoft.com/office/drawing/2016/5/12/chartex" xmlns:cx7="http://schemas.microsoft.com/office/drawing/2016/5/13/chartex" xmlns:cx8="http://schemas.microsoft.com/office/drawing/2016/5/14/chartex" xmlns:mc="http://schemas.openxmlformats.org/markup-compatibility/2006" xmlns:aink="http://schemas.microsoft.com/office/drawing/2016/ink" xmlns:am3d="http://schemas.microsoft.com/office/drawing/2017/model3d" xmlns:o="urn:schemas-microsoft-com:office:office" xmlns:r="http://schemas.openxmlformats.org/officeDocument/2006/relationships" xmlns:m="http://schemas.openxmlformats.org/officeDocument/2006/math" xmlns:v="urn:schemas-microsoft-com:vml" xmlns:wp14="http://schemas.microsoft.com/office/word/2010/wordprocessingDrawing" xmlns:wp="http://schemas.openxmlformats.org/drawingml/2006/wordprocessingDrawing" xmlns:w10="urn:schemas-microsoft-com:office:word" xmlns:w="http://schemas.openxmlformats.org/wordprocessingml/2006/main" xmlns:w14="http://schemas.microsoft.com/office/word/2010/wordml" xmlns:w15="http://schemas.microsoft.com/office/word/2012/wordml" xmlns:w16cex="http://schemas.microsoft.com/office/word/2018/wordml/cex" xmlns:w16cid="http://schemas.microsoft.com/office/word/2016/wordml/cid" xmlns:w16="http://schemas.microsoft.com/office/word/2018/wordml" xmlns:w16sdtdh="http://schemas.microsoft.com/office/word/2020/wordml/sdtdatahash" xmlns:w16se="http://schemas.microsoft.com/office/word/2015/wordml/symex" xmlns:wpg="http://schemas.microsoft.com/office/word/2010/wordprocessingGroup" xmlns:wpi="http://schemas.microsoft.com/office/word/2010/wordprocessingInk" xmlns:wne="http://schemas.microsoft.com/office/word/2006/wordml" xmlns:wps="http://schemas.microsoft.com/office/word/2010/wordprocessingShape" mc:Ignorable="w14 w15 w16se w16cid w16 w16cex w16sdtdh wp14">
   <w:abstractNum w:abstractNumId="0" w15:restartNumberingAfterBreak="0">
+    <w:nsid w:val="03EB0EF7"/>
+    <w:multiLevelType w:val="multilevel"/>
+    <w:tmpl w:val="B1800458"/>
+    <w:lvl w:ilvl="0">
+      <w:start w:val="1"/>
+      <w:numFmt w:val="bullet"/>
+      <w:lvlText w:val=""/>
+      <w:lvlJc w:val="left"/>
+      <w:pPr>
+        <w:tabs>
+          <w:tab w:val="num" w:pos="720"/>
+        </w:tabs>
+        <w:ind w:left="720" w:hanging="360"/>
+      </w:pPr>
+      <w:rPr>
+        <w:rFonts w:ascii="Symbol" w:hAnsi="Symbol" w:hint="default"/>
+        <w:sz w:val="20"/>
+      </w:rPr>
+    </w:lvl>
+    <w:lvl w:ilvl="1">
+      <w:start w:val="1"/>
+      <w:numFmt w:val="bullet"/>
+      <w:lvlText w:val="o"/>
+      <w:lvlJc w:val="left"/>
+      <w:pPr>
+        <w:tabs>
+          <w:tab w:val="num" w:pos="1440"/>
+        </w:tabs>
+        <w:ind w:left="1440" w:hanging="360"/>
+      </w:pPr>
+      <w:rPr>
+        <w:rFonts w:ascii="Courier New" w:hAnsi="Courier New" w:hint="default"/>
+        <w:sz w:val="20"/>
+      </w:rPr>
+    </w:lvl>
+    <w:lvl w:ilvl="2" w:tentative="1">
+      <w:start w:val="1"/>
+      <w:numFmt w:val="bullet"/>
+      <w:lvlText w:val=""/>
+      <w:lvlJc w:val="left"/>
+      <w:pPr>
+        <w:tabs>
+          <w:tab w:val="num" w:pos="2160"/>
+        </w:tabs>
+        <w:ind w:left="2160" w:hanging="360"/>
+      </w:pPr>
+      <w:rPr>
+        <w:rFonts w:ascii="Wingdings" w:hAnsi="Wingdings" w:hint="default"/>
+        <w:sz w:val="20"/>
+      </w:rPr>
+    </w:lvl>
+    <w:lvl w:ilvl="3" w:tentative="1">
+      <w:start w:val="1"/>
+      <w:numFmt w:val="bullet"/>
+      <w:lvlText w:val=""/>
+      <w:lvlJc w:val="left"/>
+      <w:pPr>
+        <w:tabs>
+          <w:tab w:val="num" w:pos="2880"/>
+        </w:tabs>
+        <w:ind w:left="2880" w:hanging="360"/>
+      </w:pPr>
+      <w:rPr>
+        <w:rFonts w:ascii="Wingdings" w:hAnsi="Wingdings" w:hint="default"/>
+        <w:sz w:val="20"/>
+      </w:rPr>
+    </w:lvl>
+    <w:lvl w:ilvl="4" w:tentative="1">
+      <w:start w:val="1"/>
+      <w:numFmt w:val="bullet"/>
+      <w:lvlText w:val=""/>
+      <w:lvlJc w:val="left"/>
+      <w:pPr>
+        <w:tabs>
+          <w:tab w:val="num" w:pos="3600"/>
+        </w:tabs>
+        <w:ind w:left="3600" w:hanging="360"/>
+      </w:pPr>
+      <w:rPr>
+        <w:rFonts w:ascii="Wingdings" w:hAnsi="Wingdings" w:hint="default"/>
+        <w:sz w:val="20"/>
+      </w:rPr>
+    </w:lvl>
+    <w:lvl w:ilvl="5" w:tentative="1">
+      <w:start w:val="1"/>
+      <w:numFmt w:val="bullet"/>
+      <w:lvlText w:val=""/>
+      <w:lvlJc w:val="left"/>
+      <w:pPr>
+        <w:tabs>
+          <w:tab w:val="num" w:pos="4320"/>
+        </w:tabs>
+        <w:ind w:left="4320" w:hanging="360"/>
+      </w:pPr>
+      <w:rPr>
+        <w:rFonts w:ascii="Wingdings" w:hAnsi="Wingdings" w:hint="default"/>
+        <w:sz w:val="20"/>
+      </w:rPr>
+    </w:lvl>
+    <w:lvl w:ilvl="6" w:tentative="1">
+      <w:start w:val="1"/>
+      <w:numFmt w:val="bullet"/>
+      <w:lvlText w:val=""/>
+      <w:lvlJc w:val="left"/>
+      <w:pPr>
+        <w:tabs>
+          <w:tab w:val="num" w:pos="5040"/>
+        </w:tabs>
+        <w:ind w:left="5040" w:hanging="360"/>
+      </w:pPr>
+      <w:rPr>
+        <w:rFonts w:ascii="Wingdings" w:hAnsi="Wingdings" w:hint="default"/>
+        <w:sz w:val="20"/>
+      </w:rPr>
+    </w:lvl>
+    <w:lvl w:ilvl="7" w:tentative="1">
+      <w:start w:val="1"/>
+      <w:numFmt w:val="bullet"/>
+      <w:lvlText w:val=""/>
+      <w:lvlJc w:val="left"/>
+      <w:pPr>
+        <w:tabs>
+          <w:tab w:val="num" w:pos="5760"/>
+        </w:tabs>
+        <w:ind w:left="5760" w:hanging="360"/>
+      </w:pPr>
+      <w:rPr>
+        <w:rFonts w:ascii="Wingdings" w:hAnsi="Wingdings" w:hint="default"/>
+        <w:sz w:val="20"/>
+      </w:rPr>
+    </w:lvl>
+    <w:lvl w:ilvl="8" w:tentative="1">
+      <w:start w:val="1"/>
+      <w:numFmt w:val="bullet"/>
+      <w:lvlText w:val=""/>
+      <w:lvlJc w:val="left"/>
+      <w:pPr>
+        <w:tabs>
+          <w:tab w:val="num" w:pos="6480"/>
+        </w:tabs>
+        <w:ind w:left="6480" w:hanging="360"/>
+      </w:pPr>
+      <w:rPr>
+        <w:rFonts w:ascii="Wingdings" w:hAnsi="Wingdings" w:hint="default"/>
+        <w:sz w:val="20"/>
+      </w:rPr>
+    </w:lvl>
+  </w:abstractNum>
+  <w:abstractNum w:abstractNumId="1" w15:restartNumberingAfterBreak="0">
+    <w:nsid w:val="13637F58"/>
+    <w:multiLevelType w:val="multilevel"/>
+    <w:tmpl w:val="2CF403B4"/>
+    <w:lvl w:ilvl="0">
+      <w:start w:val="1"/>
+      <w:numFmt w:val="bullet"/>
+      <w:lvlText w:val=""/>
+      <w:lvlJc w:val="left"/>
+      <w:pPr>
+        <w:tabs>
+          <w:tab w:val="num" w:pos="720"/>
+        </w:tabs>
+        <w:ind w:left="720" w:hanging="360"/>
+      </w:pPr>
+      <w:rPr>
+        <w:rFonts w:ascii="Symbol" w:hAnsi="Symbol" w:hint="default"/>
+        <w:sz w:val="20"/>
+      </w:rPr>
+    </w:lvl>
+    <w:lvl w:ilvl="1" w:tentative="1">
+      <w:start w:val="1"/>
+      <w:numFmt w:val="bullet"/>
+      <w:lvlText w:val="o"/>
+      <w:lvlJc w:val="left"/>
+      <w:pPr>
+        <w:tabs>
+          <w:tab w:val="num" w:pos="1440"/>
+        </w:tabs>
+        <w:ind w:left="1440" w:hanging="360"/>
+      </w:pPr>
+      <w:rPr>
+        <w:rFonts w:ascii="Courier New" w:hAnsi="Courier New" w:hint="default"/>
+        <w:sz w:val="20"/>
+      </w:rPr>
+    </w:lvl>
+    <w:lvl w:ilvl="2" w:tentative="1">
+      <w:start w:val="1"/>
+      <w:numFmt w:val="bullet"/>
+      <w:lvlText w:val=""/>
+      <w:lvlJc w:val="left"/>
+      <w:pPr>
+        <w:tabs>
+          <w:tab w:val="num" w:pos="2160"/>
+        </w:tabs>
+        <w:ind w:left="2160" w:hanging="360"/>
+      </w:pPr>
+      <w:rPr>
+        <w:rFonts w:ascii="Wingdings" w:hAnsi="Wingdings" w:hint="default"/>
+        <w:sz w:val="20"/>
+      </w:rPr>
+    </w:lvl>
+    <w:lvl w:ilvl="3" w:tentative="1">
+      <w:start w:val="1"/>
+      <w:numFmt w:val="bullet"/>
+      <w:lvlText w:val=""/>
+      <w:lvlJc w:val="left"/>
+      <w:pPr>
+        <w:tabs>
+          <w:tab w:val="num" w:pos="2880"/>
+        </w:tabs>
+        <w:ind w:left="2880" w:hanging="360"/>
+      </w:pPr>
+      <w:rPr>
+        <w:rFonts w:ascii="Wingdings" w:hAnsi="Wingdings" w:hint="default"/>
+        <w:sz w:val="20"/>
+      </w:rPr>
+    </w:lvl>
+    <w:lvl w:ilvl="4" w:tentative="1">
+      <w:start w:val="1"/>
+      <w:numFmt w:val="bullet"/>
+      <w:lvlText w:val=""/>
+      <w:lvlJc w:val="left"/>
+      <w:pPr>
+        <w:tabs>
+          <w:tab w:val="num" w:pos="3600"/>
+        </w:tabs>
+        <w:ind w:left="3600" w:hanging="360"/>
+      </w:pPr>
+      <w:rPr>
+        <w:rFonts w:ascii="Wingdings" w:hAnsi="Wingdings" w:hint="default"/>
+        <w:sz w:val="20"/>
+      </w:rPr>
+    </w:lvl>
+    <w:lvl w:ilvl="5" w:tentative="1">
+      <w:start w:val="1"/>
+      <w:numFmt w:val="bullet"/>
+      <w:lvlText w:val=""/>
+      <w:lvlJc w:val="left"/>
+      <w:pPr>
+        <w:tabs>
+          <w:tab w:val="num" w:pos="4320"/>
+        </w:tabs>
+        <w:ind w:left="4320" w:hanging="360"/>
+      </w:pPr>
+      <w:rPr>
+        <w:rFonts w:ascii="Wingdings" w:hAnsi="Wingdings" w:hint="default"/>
+        <w:sz w:val="20"/>
+      </w:rPr>
+    </w:lvl>
+    <w:lvl w:ilvl="6" w:tentative="1">
+      <w:start w:val="1"/>
+      <w:numFmt w:val="bullet"/>
+      <w:lvlText w:val=""/>
+      <w:lvlJc w:val="left"/>
+      <w:pPr>
+        <w:tabs>
+          <w:tab w:val="num" w:pos="5040"/>
+        </w:tabs>
+        <w:ind w:left="5040" w:hanging="360"/>
+      </w:pPr>
+      <w:rPr>
+        <w:rFonts w:ascii="Wingdings" w:hAnsi="Wingdings" w:hint="default"/>
+        <w:sz w:val="20"/>
+      </w:rPr>
+    </w:lvl>
+    <w:lvl w:ilvl="7" w:tentative="1">
+      <w:start w:val="1"/>
+      <w:numFmt w:val="bullet"/>
+      <w:lvlText w:val=""/>
+      <w:lvlJc w:val="left"/>
+      <w:pPr>
+        <w:tabs>
+          <w:tab w:val="num" w:pos="5760"/>
+        </w:tabs>
+        <w:ind w:left="5760" w:hanging="360"/>
+      </w:pPr>
+      <w:rPr>
+        <w:rFonts w:ascii="Wingdings" w:hAnsi="Wingdings" w:hint="default"/>
+        <w:sz w:val="20"/>
+      </w:rPr>
+    </w:lvl>
+    <w:lvl w:ilvl="8" w:tentative="1">
+      <w:start w:val="1"/>
+      <w:numFmt w:val="bullet"/>
+      <w:lvlText w:val=""/>
+      <w:lvlJc w:val="left"/>
+      <w:pPr>
+        <w:tabs>
+          <w:tab w:val="num" w:pos="6480"/>
+        </w:tabs>
+        <w:ind w:left="6480" w:hanging="360"/>
+      </w:pPr>
+      <w:rPr>
+        <w:rFonts w:ascii="Wingdings" w:hAnsi="Wingdings" w:hint="default"/>
+        <w:sz w:val="20"/>
+      </w:rPr>
+    </w:lvl>
+  </w:abstractNum>
+  <w:abstractNum w:abstractNumId="2" w15:restartNumberingAfterBreak="0">
     <w:nsid w:val="57FC2587"/>
     <w:multiLevelType w:val="multilevel"/>
     <w:tmpl w:val="B6F6A6A0"/>
@@ -578,6 +1276,12 @@
     </w:lvl>
   </w:abstractNum>
   <w:num w:numId="1">
+    <w:abstractNumId w:val="2"/>
+  </w:num>
+  <w:num w:numId="2">
+    <w:abstractNumId w:val="1"/>
+  </w:num>
+  <w:num w:numId="3">
     <w:abstractNumId w:val="0"/>
   </w:num>
 </w:numbering>
@@ -981,6 +1685,7 @@
   <w:style w:type="paragraph" w:default="1" w:styleId="Normal">
     <w:name w:val="Normal"/>
     <w:qFormat/>
+    <w:rsid w:val="00615B4E"/>
   </w:style>
   <w:style w:type="character" w:default="1" w:styleId="Fontepargpadro">
     <w:name w:val="Default Paragraph Font"/>
@@ -1008,6 +1713,17 @@
     <w:uiPriority w:val="99"/>
     <w:semiHidden/>
     <w:unhideWhenUsed/>
+  </w:style>
+  <w:style w:type="character" w:styleId="Forte">
+    <w:name w:val="Strong"/>
+    <w:basedOn w:val="Fontepargpadro"/>
+    <w:uiPriority w:val="22"/>
+    <w:qFormat/>
+    <w:rsid w:val="00615B4E"/>
+    <w:rPr>
+      <w:b/>
+      <w:bCs/>
+    </w:rPr>
   </w:style>
 </w:styles>
 </file>

</xml_diff>

<commit_message>
Composição ao invés de Herança - Solid com java
</commit_message>
<xml_diff>
--- a/Alura/Solid/Notas.docx
+++ b/Alura/Solid/Notas.docx
@@ -806,6 +806,105 @@
           <w:szCs w:val="24"/>
         </w:rPr>
       </w:pPr>
+    </w:p>
+    <w:p>
+      <w:pPr>
+        <w:rPr>
+          <w:rFonts w:ascii="Segoe UI" w:hAnsi="Segoe UI" w:cs="Segoe UI"/>
+          <w:b/>
+          <w:bCs/>
+          <w:sz w:val="28"/>
+          <w:szCs w:val="28"/>
+        </w:rPr>
+      </w:pPr>
+      <w:r>
+        <w:rPr>
+          <w:rFonts w:ascii="Segoe UI" w:hAnsi="Segoe UI" w:cs="Segoe UI"/>
+          <w:b/>
+          <w:bCs/>
+          <w:sz w:val="28"/>
+          <w:szCs w:val="28"/>
+        </w:rPr>
+        <w:t>Herança indesejada</w:t>
+      </w:r>
+    </w:p>
+    <w:p>
+      <w:pPr>
+        <w:numPr>
+          <w:ilvl w:val="0"/>
+          <w:numId w:val="4"/>
+        </w:numPr>
+        <w:shd w:val="clear" w:color="auto" w:fill="FFFFFF"/>
+        <w:spacing w:before="60" w:after="60" w:line="240" w:lineRule="auto"/>
+        <w:ind w:left="1200"/>
+        <w:rPr>
+          <w:rFonts w:ascii="Segoe UI" w:eastAsia="Times New Roman" w:hAnsi="Segoe UI" w:cs="Segoe UI"/>
+          <w:color w:val="3D464D"/>
+          <w:sz w:val="24"/>
+          <w:szCs w:val="24"/>
+          <w:lang w:eastAsia="pt-BR"/>
+        </w:rPr>
+      </w:pPr>
+      <w:r>
+        <w:rPr>
+          <w:rFonts w:ascii="Segoe UI" w:eastAsia="Times New Roman" w:hAnsi="Segoe UI" w:cs="Segoe UI"/>
+          <w:color w:val="3D464D"/>
+          <w:sz w:val="24"/>
+          <w:szCs w:val="24"/>
+          <w:lang w:eastAsia="pt-BR"/>
+        </w:rPr>
+        <w:t>Que, embora a herança favoreça o reaproveitamento de código, ela pode trazer efeitos colaterais quando não utilizada da maneira correta;</w:t>
+      </w:r>
+    </w:p>
+    <w:p>
+      <w:pPr>
+        <w:numPr>
+          <w:ilvl w:val="0"/>
+          <w:numId w:val="4"/>
+        </w:numPr>
+        <w:shd w:val="clear" w:color="auto" w:fill="FFFFFF"/>
+        <w:spacing w:before="60" w:after="60" w:line="240" w:lineRule="auto"/>
+        <w:ind w:left="1200"/>
+        <w:rPr>
+          <w:rFonts w:ascii="Segoe UI" w:eastAsia="Times New Roman" w:hAnsi="Segoe UI" w:cs="Segoe UI"/>
+          <w:color w:val="3D464D"/>
+          <w:sz w:val="24"/>
+          <w:szCs w:val="24"/>
+          <w:lang w:eastAsia="pt-BR"/>
+        </w:rPr>
+      </w:pPr>
+      <w:r>
+        <w:rPr>
+          <w:rFonts w:ascii="Segoe UI" w:eastAsia="Times New Roman" w:hAnsi="Segoe UI" w:cs="Segoe UI"/>
+          <w:color w:val="3D464D"/>
+          <w:sz w:val="24"/>
+          <w:szCs w:val="24"/>
+          <w:lang w:eastAsia="pt-BR"/>
+        </w:rPr>
+        <w:t xml:space="preserve">Que o Princípio de Substituição de </w:t>
+      </w:r>
+      <w:proofErr w:type="spellStart"/>
+      <w:r>
+        <w:rPr>
+          <w:rFonts w:ascii="Segoe UI" w:eastAsia="Times New Roman" w:hAnsi="Segoe UI" w:cs="Segoe UI"/>
+          <w:color w:val="3D464D"/>
+          <w:sz w:val="24"/>
+          <w:szCs w:val="24"/>
+          <w:lang w:eastAsia="pt-BR"/>
+        </w:rPr>
+        <w:t>Liskov</w:t>
+      </w:r>
+      <w:proofErr w:type="spellEnd"/>
+      <w:r>
+        <w:rPr>
+          <w:rFonts w:ascii="Segoe UI" w:eastAsia="Times New Roman" w:hAnsi="Segoe UI" w:cs="Segoe UI"/>
+          <w:color w:val="3D464D"/>
+          <w:sz w:val="24"/>
+          <w:szCs w:val="24"/>
+          <w:lang w:eastAsia="pt-BR"/>
+        </w:rPr>
+        <w:t xml:space="preserve"> (LSP) diz que devemos poder substituir classes base por suas classes derivadas em qualquer lugar, sem problema.</w:t>
+      </w:r>
     </w:p>
     <w:p>
       <w:pPr>
@@ -1275,6 +1374,155 @@
       </w:rPr>
     </w:lvl>
   </w:abstractNum>
+  <w:abstractNum w:abstractNumId="3" w15:restartNumberingAfterBreak="0">
+    <w:nsid w:val="6E3E22D6"/>
+    <w:multiLevelType w:val="multilevel"/>
+    <w:tmpl w:val="2FC03FBE"/>
+    <w:lvl w:ilvl="0">
+      <w:start w:val="1"/>
+      <w:numFmt w:val="bullet"/>
+      <w:lvlText w:val=""/>
+      <w:lvlJc w:val="left"/>
+      <w:pPr>
+        <w:tabs>
+          <w:tab w:val="num" w:pos="720"/>
+        </w:tabs>
+        <w:ind w:left="720" w:hanging="360"/>
+      </w:pPr>
+      <w:rPr>
+        <w:rFonts w:ascii="Symbol" w:hAnsi="Symbol" w:hint="default"/>
+        <w:sz w:val="20"/>
+      </w:rPr>
+    </w:lvl>
+    <w:lvl w:ilvl="1" w:tentative="1">
+      <w:start w:val="1"/>
+      <w:numFmt w:val="bullet"/>
+      <w:lvlText w:val="o"/>
+      <w:lvlJc w:val="left"/>
+      <w:pPr>
+        <w:tabs>
+          <w:tab w:val="num" w:pos="1440"/>
+        </w:tabs>
+        <w:ind w:left="1440" w:hanging="360"/>
+      </w:pPr>
+      <w:rPr>
+        <w:rFonts w:ascii="Courier New" w:hAnsi="Courier New" w:hint="default"/>
+        <w:sz w:val="20"/>
+      </w:rPr>
+    </w:lvl>
+    <w:lvl w:ilvl="2" w:tentative="1">
+      <w:start w:val="1"/>
+      <w:numFmt w:val="bullet"/>
+      <w:lvlText w:val=""/>
+      <w:lvlJc w:val="left"/>
+      <w:pPr>
+        <w:tabs>
+          <w:tab w:val="num" w:pos="2160"/>
+        </w:tabs>
+        <w:ind w:left="2160" w:hanging="360"/>
+      </w:pPr>
+      <w:rPr>
+        <w:rFonts w:ascii="Wingdings" w:hAnsi="Wingdings" w:hint="default"/>
+        <w:sz w:val="20"/>
+      </w:rPr>
+    </w:lvl>
+    <w:lvl w:ilvl="3" w:tentative="1">
+      <w:start w:val="1"/>
+      <w:numFmt w:val="bullet"/>
+      <w:lvlText w:val=""/>
+      <w:lvlJc w:val="left"/>
+      <w:pPr>
+        <w:tabs>
+          <w:tab w:val="num" w:pos="2880"/>
+        </w:tabs>
+        <w:ind w:left="2880" w:hanging="360"/>
+      </w:pPr>
+      <w:rPr>
+        <w:rFonts w:ascii="Wingdings" w:hAnsi="Wingdings" w:hint="default"/>
+        <w:sz w:val="20"/>
+      </w:rPr>
+    </w:lvl>
+    <w:lvl w:ilvl="4" w:tentative="1">
+      <w:start w:val="1"/>
+      <w:numFmt w:val="bullet"/>
+      <w:lvlText w:val=""/>
+      <w:lvlJc w:val="left"/>
+      <w:pPr>
+        <w:tabs>
+          <w:tab w:val="num" w:pos="3600"/>
+        </w:tabs>
+        <w:ind w:left="3600" w:hanging="360"/>
+      </w:pPr>
+      <w:rPr>
+        <w:rFonts w:ascii="Wingdings" w:hAnsi="Wingdings" w:hint="default"/>
+        <w:sz w:val="20"/>
+      </w:rPr>
+    </w:lvl>
+    <w:lvl w:ilvl="5" w:tentative="1">
+      <w:start w:val="1"/>
+      <w:numFmt w:val="bullet"/>
+      <w:lvlText w:val=""/>
+      <w:lvlJc w:val="left"/>
+      <w:pPr>
+        <w:tabs>
+          <w:tab w:val="num" w:pos="4320"/>
+        </w:tabs>
+        <w:ind w:left="4320" w:hanging="360"/>
+      </w:pPr>
+      <w:rPr>
+        <w:rFonts w:ascii="Wingdings" w:hAnsi="Wingdings" w:hint="default"/>
+        <w:sz w:val="20"/>
+      </w:rPr>
+    </w:lvl>
+    <w:lvl w:ilvl="6" w:tentative="1">
+      <w:start w:val="1"/>
+      <w:numFmt w:val="bullet"/>
+      <w:lvlText w:val=""/>
+      <w:lvlJc w:val="left"/>
+      <w:pPr>
+        <w:tabs>
+          <w:tab w:val="num" w:pos="5040"/>
+        </w:tabs>
+        <w:ind w:left="5040" w:hanging="360"/>
+      </w:pPr>
+      <w:rPr>
+        <w:rFonts w:ascii="Wingdings" w:hAnsi="Wingdings" w:hint="default"/>
+        <w:sz w:val="20"/>
+      </w:rPr>
+    </w:lvl>
+    <w:lvl w:ilvl="7" w:tentative="1">
+      <w:start w:val="1"/>
+      <w:numFmt w:val="bullet"/>
+      <w:lvlText w:val=""/>
+      <w:lvlJc w:val="left"/>
+      <w:pPr>
+        <w:tabs>
+          <w:tab w:val="num" w:pos="5760"/>
+        </w:tabs>
+        <w:ind w:left="5760" w:hanging="360"/>
+      </w:pPr>
+      <w:rPr>
+        <w:rFonts w:ascii="Wingdings" w:hAnsi="Wingdings" w:hint="default"/>
+        <w:sz w:val="20"/>
+      </w:rPr>
+    </w:lvl>
+    <w:lvl w:ilvl="8" w:tentative="1">
+      <w:start w:val="1"/>
+      <w:numFmt w:val="bullet"/>
+      <w:lvlText w:val=""/>
+      <w:lvlJc w:val="left"/>
+      <w:pPr>
+        <w:tabs>
+          <w:tab w:val="num" w:pos="6480"/>
+        </w:tabs>
+        <w:ind w:left="6480" w:hanging="360"/>
+      </w:pPr>
+      <w:rPr>
+        <w:rFonts w:ascii="Wingdings" w:hAnsi="Wingdings" w:hint="default"/>
+        <w:sz w:val="20"/>
+      </w:rPr>
+    </w:lvl>
+  </w:abstractNum>
   <w:num w:numId="1">
     <w:abstractNumId w:val="2"/>
   </w:num>
@@ -1283,6 +1531,9 @@
   </w:num>
   <w:num w:numId="3">
     <w:abstractNumId w:val="0"/>
+  </w:num>
+  <w:num w:numId="4">
+    <w:abstractNumId w:val="3"/>
   </w:num>
 </w:numbering>
 </file>

</xml_diff>

<commit_message>
Abstrações - Solid com Java
</commit_message>
<xml_diff>
--- a/Alura/Solid/Notas.docx
+++ b/Alura/Solid/Notas.docx
@@ -905,6 +905,543 @@
         </w:rPr>
         <w:t xml:space="preserve"> (LSP) diz que devemos poder substituir classes base por suas classes derivadas em qualquer lugar, sem problema.</w:t>
       </w:r>
+    </w:p>
+    <w:p>
+      <w:pPr>
+        <w:shd w:val="clear" w:color="auto" w:fill="FFFFFF"/>
+        <w:spacing w:before="60" w:after="60" w:line="240" w:lineRule="auto"/>
+        <w:rPr>
+          <w:rFonts w:ascii="Segoe UI" w:eastAsia="Times New Roman" w:hAnsi="Segoe UI" w:cs="Segoe UI"/>
+          <w:color w:val="3D464D"/>
+          <w:sz w:val="24"/>
+          <w:szCs w:val="24"/>
+          <w:lang w:eastAsia="pt-BR"/>
+        </w:rPr>
+      </w:pPr>
+    </w:p>
+    <w:p>
+      <w:pPr>
+        <w:rPr>
+          <w:rFonts w:ascii="Segoe UI" w:hAnsi="Segoe UI" w:cs="Segoe UI"/>
+          <w:b/>
+          <w:bCs/>
+          <w:sz w:val="28"/>
+          <w:szCs w:val="28"/>
+        </w:rPr>
+      </w:pPr>
+      <w:r>
+        <w:rPr>
+          <w:rFonts w:ascii="Segoe UI" w:hAnsi="Segoe UI" w:cs="Segoe UI"/>
+          <w:b/>
+          <w:bCs/>
+          <w:sz w:val="28"/>
+          <w:szCs w:val="28"/>
+        </w:rPr>
+        <w:lastRenderedPageBreak/>
+        <w:t>Trabalhando com abstrações</w:t>
+      </w:r>
+    </w:p>
+    <w:p>
+      <w:pPr>
+        <w:numPr>
+          <w:ilvl w:val="0"/>
+          <w:numId w:val="5"/>
+        </w:numPr>
+        <w:shd w:val="clear" w:color="auto" w:fill="FFFFFF"/>
+        <w:spacing w:before="60" w:after="60" w:line="240" w:lineRule="auto"/>
+        <w:ind w:left="1200"/>
+        <w:rPr>
+          <w:rFonts w:ascii="Segoe UI" w:eastAsia="Times New Roman" w:hAnsi="Segoe UI" w:cs="Segoe UI"/>
+          <w:color w:val="3D464D"/>
+          <w:sz w:val="24"/>
+          <w:szCs w:val="24"/>
+          <w:lang w:eastAsia="pt-BR"/>
+        </w:rPr>
+      </w:pPr>
+      <w:r>
+        <w:rPr>
+          <w:rFonts w:ascii="Segoe UI" w:eastAsia="Times New Roman" w:hAnsi="Segoe UI" w:cs="Segoe UI"/>
+          <w:color w:val="3D464D"/>
+          <w:sz w:val="24"/>
+          <w:szCs w:val="24"/>
+          <w:lang w:eastAsia="pt-BR"/>
+        </w:rPr>
+        <w:t>Que é mais interessante e mais seguro para o nosso código depender de interfaces (classes abstratas, assinaturas de métodos e interfaces em si) do que das implementações de uma classe;</w:t>
+      </w:r>
+    </w:p>
+    <w:p>
+      <w:pPr>
+        <w:numPr>
+          <w:ilvl w:val="0"/>
+          <w:numId w:val="5"/>
+        </w:numPr>
+        <w:shd w:val="clear" w:color="auto" w:fill="FFFFFF"/>
+        <w:spacing w:before="60" w:after="60" w:line="240" w:lineRule="auto"/>
+        <w:ind w:left="1200"/>
+        <w:rPr>
+          <w:rFonts w:ascii="Segoe UI" w:eastAsia="Times New Roman" w:hAnsi="Segoe UI" w:cs="Segoe UI"/>
+          <w:color w:val="3D464D"/>
+          <w:sz w:val="24"/>
+          <w:szCs w:val="24"/>
+          <w:lang w:eastAsia="pt-BR"/>
+        </w:rPr>
+      </w:pPr>
+      <w:r>
+        <w:rPr>
+          <w:rFonts w:ascii="Segoe UI" w:eastAsia="Times New Roman" w:hAnsi="Segoe UI" w:cs="Segoe UI"/>
+          <w:color w:val="3D464D"/>
+          <w:sz w:val="24"/>
+          <w:szCs w:val="24"/>
+          <w:lang w:eastAsia="pt-BR"/>
+        </w:rPr>
+        <w:t>Que as interfaces são menos propensas a sofrer mudanças enquanto implementações podem mudar a qualquer momento;</w:t>
+      </w:r>
+    </w:p>
+    <w:p>
+      <w:pPr>
+        <w:numPr>
+          <w:ilvl w:val="0"/>
+          <w:numId w:val="5"/>
+        </w:numPr>
+        <w:shd w:val="clear" w:color="auto" w:fill="FFFFFF"/>
+        <w:spacing w:before="60" w:after="60" w:line="240" w:lineRule="auto"/>
+        <w:ind w:left="1200"/>
+        <w:rPr>
+          <w:rFonts w:ascii="Segoe UI" w:eastAsia="Times New Roman" w:hAnsi="Segoe UI" w:cs="Segoe UI"/>
+          <w:color w:val="3D464D"/>
+          <w:sz w:val="24"/>
+          <w:szCs w:val="24"/>
+          <w:lang w:eastAsia="pt-BR"/>
+        </w:rPr>
+      </w:pPr>
+      <w:r>
+        <w:rPr>
+          <w:rFonts w:ascii="Segoe UI" w:eastAsia="Times New Roman" w:hAnsi="Segoe UI" w:cs="Segoe UI"/>
+          <w:color w:val="3D464D"/>
+          <w:sz w:val="24"/>
+          <w:szCs w:val="24"/>
+          <w:lang w:eastAsia="pt-BR"/>
+        </w:rPr>
+        <w:t>Que o Princípio de Inversão de Dependência (DIP) diz que implementações devem depender de abstrações e abstrações não devem depender de implementações;</w:t>
+      </w:r>
+    </w:p>
+    <w:p>
+      <w:pPr>
+        <w:numPr>
+          <w:ilvl w:val="0"/>
+          <w:numId w:val="5"/>
+        </w:numPr>
+        <w:shd w:val="clear" w:color="auto" w:fill="FFFFFF"/>
+        <w:spacing w:before="60" w:after="60" w:line="240" w:lineRule="auto"/>
+        <w:ind w:left="1200"/>
+        <w:rPr>
+          <w:rFonts w:ascii="Segoe UI" w:eastAsia="Times New Roman" w:hAnsi="Segoe UI" w:cs="Segoe UI"/>
+          <w:color w:val="3D464D"/>
+          <w:sz w:val="24"/>
+          <w:szCs w:val="24"/>
+          <w:lang w:eastAsia="pt-BR"/>
+        </w:rPr>
+      </w:pPr>
+      <w:r>
+        <w:rPr>
+          <w:rFonts w:ascii="Segoe UI" w:eastAsia="Times New Roman" w:hAnsi="Segoe UI" w:cs="Segoe UI"/>
+          <w:color w:val="3D464D"/>
+          <w:sz w:val="24"/>
+          <w:szCs w:val="24"/>
+          <w:lang w:eastAsia="pt-BR"/>
+        </w:rPr>
+        <w:t>Que as interfaces devem definir apenas os métodos que fazem sentido para seu contexto;</w:t>
+      </w:r>
+    </w:p>
+    <w:p>
+      <w:pPr>
+        <w:numPr>
+          <w:ilvl w:val="0"/>
+          <w:numId w:val="5"/>
+        </w:numPr>
+        <w:shd w:val="clear" w:color="auto" w:fill="FFFFFF"/>
+        <w:spacing w:before="60" w:after="60" w:line="240" w:lineRule="auto"/>
+        <w:ind w:left="1200"/>
+        <w:rPr>
+          <w:rFonts w:ascii="Segoe UI" w:eastAsia="Times New Roman" w:hAnsi="Segoe UI" w:cs="Segoe UI"/>
+          <w:color w:val="3D464D"/>
+          <w:sz w:val="24"/>
+          <w:szCs w:val="24"/>
+          <w:lang w:eastAsia="pt-BR"/>
+        </w:rPr>
+      </w:pPr>
+      <w:r>
+        <w:rPr>
+          <w:rFonts w:ascii="Segoe UI" w:eastAsia="Times New Roman" w:hAnsi="Segoe UI" w:cs="Segoe UI"/>
+          <w:color w:val="3D464D"/>
+          <w:sz w:val="24"/>
+          <w:szCs w:val="24"/>
+          <w:lang w:eastAsia="pt-BR"/>
+        </w:rPr>
+        <w:t>Que o Princípio de Segregação de Interfaces (ISP) diz que uma classe não deve ser obrigada a implementar um método que ela não precisa;</w:t>
+      </w:r>
+    </w:p>
+    <w:p>
+      <w:pPr>
+        <w:numPr>
+          <w:ilvl w:val="0"/>
+          <w:numId w:val="5"/>
+        </w:numPr>
+        <w:shd w:val="clear" w:color="auto" w:fill="FFFFFF"/>
+        <w:spacing w:before="60" w:after="60" w:line="240" w:lineRule="auto"/>
+        <w:ind w:left="1200"/>
+        <w:rPr>
+          <w:rFonts w:ascii="Segoe UI" w:eastAsia="Times New Roman" w:hAnsi="Segoe UI" w:cs="Segoe UI"/>
+          <w:color w:val="3D464D"/>
+          <w:sz w:val="24"/>
+          <w:szCs w:val="24"/>
+          <w:lang w:eastAsia="pt-BR"/>
+        </w:rPr>
+      </w:pPr>
+      <w:r>
+        <w:rPr>
+          <w:rFonts w:ascii="Segoe UI" w:eastAsia="Times New Roman" w:hAnsi="Segoe UI" w:cs="Segoe UI"/>
+          <w:color w:val="3D464D"/>
+          <w:sz w:val="24"/>
+          <w:szCs w:val="24"/>
+          <w:lang w:eastAsia="pt-BR"/>
+        </w:rPr>
+        <w:t>Os conceitos aprendidos neste treinamento formam o acrônimo SOLID</w:t>
+      </w:r>
+    </w:p>
+    <w:p>
+      <w:pPr>
+        <w:numPr>
+          <w:ilvl w:val="1"/>
+          <w:numId w:val="5"/>
+        </w:numPr>
+        <w:shd w:val="clear" w:color="auto" w:fill="FFFFFF"/>
+        <w:spacing w:after="0" w:line="240" w:lineRule="auto"/>
+        <w:ind w:left="2400"/>
+        <w:rPr>
+          <w:rFonts w:ascii="Segoe UI" w:eastAsia="Times New Roman" w:hAnsi="Segoe UI" w:cs="Segoe UI"/>
+          <w:color w:val="3D464D"/>
+          <w:sz w:val="24"/>
+          <w:szCs w:val="24"/>
+          <w:lang w:eastAsia="pt-BR"/>
+        </w:rPr>
+      </w:pPr>
+      <w:r>
+        <w:rPr>
+          <w:rFonts w:ascii="Segoe UI" w:eastAsia="Times New Roman" w:hAnsi="Segoe UI" w:cs="Segoe UI"/>
+          <w:color w:val="3D464D"/>
+          <w:sz w:val="24"/>
+          <w:szCs w:val="24"/>
+          <w:lang w:eastAsia="pt-BR"/>
+        </w:rPr>
+        <w:t xml:space="preserve">Single </w:t>
+      </w:r>
+      <w:proofErr w:type="spellStart"/>
+      <w:r>
+        <w:rPr>
+          <w:rFonts w:ascii="Segoe UI" w:eastAsia="Times New Roman" w:hAnsi="Segoe UI" w:cs="Segoe UI"/>
+          <w:color w:val="3D464D"/>
+          <w:sz w:val="24"/>
+          <w:szCs w:val="24"/>
+          <w:lang w:eastAsia="pt-BR"/>
+        </w:rPr>
+        <w:t>Responsibility</w:t>
+      </w:r>
+      <w:proofErr w:type="spellEnd"/>
+      <w:r>
+        <w:rPr>
+          <w:rFonts w:ascii="Segoe UI" w:eastAsia="Times New Roman" w:hAnsi="Segoe UI" w:cs="Segoe UI"/>
+          <w:color w:val="3D464D"/>
+          <w:sz w:val="24"/>
+          <w:szCs w:val="24"/>
+          <w:lang w:eastAsia="pt-BR"/>
+        </w:rPr>
+        <w:t xml:space="preserve"> </w:t>
+      </w:r>
+      <w:proofErr w:type="spellStart"/>
+      <w:r>
+        <w:rPr>
+          <w:rFonts w:ascii="Segoe UI" w:eastAsia="Times New Roman" w:hAnsi="Segoe UI" w:cs="Segoe UI"/>
+          <w:color w:val="3D464D"/>
+          <w:sz w:val="24"/>
+          <w:szCs w:val="24"/>
+          <w:lang w:eastAsia="pt-BR"/>
+        </w:rPr>
+        <w:t>Principle</w:t>
+      </w:r>
+      <w:proofErr w:type="spellEnd"/>
+    </w:p>
+    <w:p>
+      <w:pPr>
+        <w:numPr>
+          <w:ilvl w:val="1"/>
+          <w:numId w:val="5"/>
+        </w:numPr>
+        <w:shd w:val="clear" w:color="auto" w:fill="FFFFFF"/>
+        <w:spacing w:after="0" w:line="240" w:lineRule="auto"/>
+        <w:ind w:left="2400"/>
+        <w:rPr>
+          <w:rFonts w:ascii="Segoe UI" w:eastAsia="Times New Roman" w:hAnsi="Segoe UI" w:cs="Segoe UI"/>
+          <w:color w:val="3D464D"/>
+          <w:sz w:val="24"/>
+          <w:szCs w:val="24"/>
+          <w:lang w:eastAsia="pt-BR"/>
+        </w:rPr>
+      </w:pPr>
+      <w:r>
+        <w:rPr>
+          <w:rFonts w:ascii="Segoe UI" w:eastAsia="Times New Roman" w:hAnsi="Segoe UI" w:cs="Segoe UI"/>
+          <w:color w:val="3D464D"/>
+          <w:sz w:val="24"/>
+          <w:szCs w:val="24"/>
+          <w:lang w:eastAsia="pt-BR"/>
+        </w:rPr>
+        <w:t xml:space="preserve">Open </w:t>
+      </w:r>
+      <w:proofErr w:type="spellStart"/>
+      <w:r>
+        <w:rPr>
+          <w:rFonts w:ascii="Segoe UI" w:eastAsia="Times New Roman" w:hAnsi="Segoe UI" w:cs="Segoe UI"/>
+          <w:color w:val="3D464D"/>
+          <w:sz w:val="24"/>
+          <w:szCs w:val="24"/>
+          <w:lang w:eastAsia="pt-BR"/>
+        </w:rPr>
+        <w:t>Closed</w:t>
+      </w:r>
+      <w:proofErr w:type="spellEnd"/>
+      <w:r>
+        <w:rPr>
+          <w:rFonts w:ascii="Segoe UI" w:eastAsia="Times New Roman" w:hAnsi="Segoe UI" w:cs="Segoe UI"/>
+          <w:color w:val="3D464D"/>
+          <w:sz w:val="24"/>
+          <w:szCs w:val="24"/>
+          <w:lang w:eastAsia="pt-BR"/>
+        </w:rPr>
+        <w:t xml:space="preserve"> </w:t>
+      </w:r>
+      <w:proofErr w:type="spellStart"/>
+      <w:r>
+        <w:rPr>
+          <w:rFonts w:ascii="Segoe UI" w:eastAsia="Times New Roman" w:hAnsi="Segoe UI" w:cs="Segoe UI"/>
+          <w:color w:val="3D464D"/>
+          <w:sz w:val="24"/>
+          <w:szCs w:val="24"/>
+          <w:lang w:eastAsia="pt-BR"/>
+        </w:rPr>
+        <w:t>Principle</w:t>
+      </w:r>
+      <w:proofErr w:type="spellEnd"/>
+    </w:p>
+    <w:p>
+      <w:pPr>
+        <w:numPr>
+          <w:ilvl w:val="1"/>
+          <w:numId w:val="5"/>
+        </w:numPr>
+        <w:shd w:val="clear" w:color="auto" w:fill="FFFFFF"/>
+        <w:spacing w:after="0" w:line="240" w:lineRule="auto"/>
+        <w:ind w:left="2400"/>
+        <w:rPr>
+          <w:rFonts w:ascii="Segoe UI" w:eastAsia="Times New Roman" w:hAnsi="Segoe UI" w:cs="Segoe UI"/>
+          <w:color w:val="3D464D"/>
+          <w:sz w:val="24"/>
+          <w:szCs w:val="24"/>
+          <w:lang w:eastAsia="pt-BR"/>
+        </w:rPr>
+      </w:pPr>
+      <w:proofErr w:type="spellStart"/>
+      <w:r>
+        <w:rPr>
+          <w:rFonts w:ascii="Segoe UI" w:eastAsia="Times New Roman" w:hAnsi="Segoe UI" w:cs="Segoe UI"/>
+          <w:color w:val="3D464D"/>
+          <w:sz w:val="24"/>
+          <w:szCs w:val="24"/>
+          <w:lang w:eastAsia="pt-BR"/>
+        </w:rPr>
+        <w:t>Liskov</w:t>
+      </w:r>
+      <w:proofErr w:type="spellEnd"/>
+      <w:r>
+        <w:rPr>
+          <w:rFonts w:ascii="Segoe UI" w:eastAsia="Times New Roman" w:hAnsi="Segoe UI" w:cs="Segoe UI"/>
+          <w:color w:val="3D464D"/>
+          <w:sz w:val="24"/>
+          <w:szCs w:val="24"/>
+          <w:lang w:eastAsia="pt-BR"/>
+        </w:rPr>
+        <w:t xml:space="preserve"> </w:t>
+      </w:r>
+      <w:proofErr w:type="spellStart"/>
+      <w:r>
+        <w:rPr>
+          <w:rFonts w:ascii="Segoe UI" w:eastAsia="Times New Roman" w:hAnsi="Segoe UI" w:cs="Segoe UI"/>
+          <w:color w:val="3D464D"/>
+          <w:sz w:val="24"/>
+          <w:szCs w:val="24"/>
+          <w:lang w:eastAsia="pt-BR"/>
+        </w:rPr>
+        <w:t>Substitution</w:t>
+      </w:r>
+      <w:proofErr w:type="spellEnd"/>
+      <w:r>
+        <w:rPr>
+          <w:rFonts w:ascii="Segoe UI" w:eastAsia="Times New Roman" w:hAnsi="Segoe UI" w:cs="Segoe UI"/>
+          <w:color w:val="3D464D"/>
+          <w:sz w:val="24"/>
+          <w:szCs w:val="24"/>
+          <w:lang w:eastAsia="pt-BR"/>
+        </w:rPr>
+        <w:t xml:space="preserve"> </w:t>
+      </w:r>
+      <w:proofErr w:type="spellStart"/>
+      <w:r>
+        <w:rPr>
+          <w:rFonts w:ascii="Segoe UI" w:eastAsia="Times New Roman" w:hAnsi="Segoe UI" w:cs="Segoe UI"/>
+          <w:color w:val="3D464D"/>
+          <w:sz w:val="24"/>
+          <w:szCs w:val="24"/>
+          <w:lang w:eastAsia="pt-BR"/>
+        </w:rPr>
+        <w:t>Principle</w:t>
+      </w:r>
+      <w:proofErr w:type="spellEnd"/>
+    </w:p>
+    <w:p>
+      <w:pPr>
+        <w:numPr>
+          <w:ilvl w:val="1"/>
+          <w:numId w:val="5"/>
+        </w:numPr>
+        <w:shd w:val="clear" w:color="auto" w:fill="FFFFFF"/>
+        <w:spacing w:after="0" w:line="240" w:lineRule="auto"/>
+        <w:ind w:left="2400"/>
+        <w:rPr>
+          <w:rFonts w:ascii="Segoe UI" w:eastAsia="Times New Roman" w:hAnsi="Segoe UI" w:cs="Segoe UI"/>
+          <w:color w:val="3D464D"/>
+          <w:sz w:val="24"/>
+          <w:szCs w:val="24"/>
+          <w:lang w:eastAsia="pt-BR"/>
+        </w:rPr>
+      </w:pPr>
+      <w:r>
+        <w:rPr>
+          <w:rFonts w:ascii="Segoe UI" w:eastAsia="Times New Roman" w:hAnsi="Segoe UI" w:cs="Segoe UI"/>
+          <w:color w:val="3D464D"/>
+          <w:sz w:val="24"/>
+          <w:szCs w:val="24"/>
+          <w:lang w:eastAsia="pt-BR"/>
+        </w:rPr>
+        <w:t xml:space="preserve">Interface </w:t>
+      </w:r>
+      <w:proofErr w:type="spellStart"/>
+      <w:r>
+        <w:rPr>
+          <w:rFonts w:ascii="Segoe UI" w:eastAsia="Times New Roman" w:hAnsi="Segoe UI" w:cs="Segoe UI"/>
+          <w:color w:val="3D464D"/>
+          <w:sz w:val="24"/>
+          <w:szCs w:val="24"/>
+          <w:lang w:eastAsia="pt-BR"/>
+        </w:rPr>
+        <w:t>Segregation</w:t>
+      </w:r>
+      <w:proofErr w:type="spellEnd"/>
+      <w:r>
+        <w:rPr>
+          <w:rFonts w:ascii="Segoe UI" w:eastAsia="Times New Roman" w:hAnsi="Segoe UI" w:cs="Segoe UI"/>
+          <w:color w:val="3D464D"/>
+          <w:sz w:val="24"/>
+          <w:szCs w:val="24"/>
+          <w:lang w:eastAsia="pt-BR"/>
+        </w:rPr>
+        <w:t xml:space="preserve"> </w:t>
+      </w:r>
+      <w:proofErr w:type="spellStart"/>
+      <w:r>
+        <w:rPr>
+          <w:rFonts w:ascii="Segoe UI" w:eastAsia="Times New Roman" w:hAnsi="Segoe UI" w:cs="Segoe UI"/>
+          <w:color w:val="3D464D"/>
+          <w:sz w:val="24"/>
+          <w:szCs w:val="24"/>
+          <w:lang w:eastAsia="pt-BR"/>
+        </w:rPr>
+        <w:t>Principle</w:t>
+      </w:r>
+      <w:proofErr w:type="spellEnd"/>
+    </w:p>
+    <w:p>
+      <w:pPr>
+        <w:numPr>
+          <w:ilvl w:val="1"/>
+          <w:numId w:val="5"/>
+        </w:numPr>
+        <w:shd w:val="clear" w:color="auto" w:fill="FFFFFF"/>
+        <w:spacing w:after="0" w:line="240" w:lineRule="auto"/>
+        <w:ind w:left="2400"/>
+        <w:rPr>
+          <w:rFonts w:ascii="Segoe UI" w:eastAsia="Times New Roman" w:hAnsi="Segoe UI" w:cs="Segoe UI"/>
+          <w:color w:val="3D464D"/>
+          <w:sz w:val="24"/>
+          <w:szCs w:val="24"/>
+          <w:lang w:eastAsia="pt-BR"/>
+        </w:rPr>
+      </w:pPr>
+      <w:proofErr w:type="spellStart"/>
+      <w:r>
+        <w:rPr>
+          <w:rFonts w:ascii="Segoe UI" w:eastAsia="Times New Roman" w:hAnsi="Segoe UI" w:cs="Segoe UI"/>
+          <w:color w:val="3D464D"/>
+          <w:sz w:val="24"/>
+          <w:szCs w:val="24"/>
+          <w:lang w:eastAsia="pt-BR"/>
+        </w:rPr>
+        <w:t>Dependency</w:t>
+      </w:r>
+      <w:proofErr w:type="spellEnd"/>
+      <w:r>
+        <w:rPr>
+          <w:rFonts w:ascii="Segoe UI" w:eastAsia="Times New Roman" w:hAnsi="Segoe UI" w:cs="Segoe UI"/>
+          <w:color w:val="3D464D"/>
+          <w:sz w:val="24"/>
+          <w:szCs w:val="24"/>
+          <w:lang w:eastAsia="pt-BR"/>
+        </w:rPr>
+        <w:t xml:space="preserve"> </w:t>
+      </w:r>
+      <w:proofErr w:type="spellStart"/>
+      <w:r>
+        <w:rPr>
+          <w:rFonts w:ascii="Segoe UI" w:eastAsia="Times New Roman" w:hAnsi="Segoe UI" w:cs="Segoe UI"/>
+          <w:color w:val="3D464D"/>
+          <w:sz w:val="24"/>
+          <w:szCs w:val="24"/>
+          <w:lang w:eastAsia="pt-BR"/>
+        </w:rPr>
+        <w:t>Inversion</w:t>
+      </w:r>
+      <w:proofErr w:type="spellEnd"/>
+      <w:r>
+        <w:rPr>
+          <w:rFonts w:ascii="Segoe UI" w:eastAsia="Times New Roman" w:hAnsi="Segoe UI" w:cs="Segoe UI"/>
+          <w:color w:val="3D464D"/>
+          <w:sz w:val="24"/>
+          <w:szCs w:val="24"/>
+          <w:lang w:eastAsia="pt-BR"/>
+        </w:rPr>
+        <w:t xml:space="preserve"> </w:t>
+      </w:r>
+      <w:proofErr w:type="spellStart"/>
+      <w:r>
+        <w:rPr>
+          <w:rFonts w:ascii="Segoe UI" w:eastAsia="Times New Roman" w:hAnsi="Segoe UI" w:cs="Segoe UI"/>
+          <w:color w:val="3D464D"/>
+          <w:sz w:val="24"/>
+          <w:szCs w:val="24"/>
+          <w:lang w:eastAsia="pt-BR"/>
+        </w:rPr>
+        <w:t>Principle</w:t>
+      </w:r>
+      <w:proofErr w:type="spellEnd"/>
     </w:p>
     <w:p>
       <w:pPr>
@@ -1523,6 +2060,155 @@
       </w:rPr>
     </w:lvl>
   </w:abstractNum>
+  <w:abstractNum w:abstractNumId="4" w15:restartNumberingAfterBreak="0">
+    <w:nsid w:val="71661FB1"/>
+    <w:multiLevelType w:val="multilevel"/>
+    <w:tmpl w:val="F282EE02"/>
+    <w:lvl w:ilvl="0">
+      <w:start w:val="1"/>
+      <w:numFmt w:val="bullet"/>
+      <w:lvlText w:val=""/>
+      <w:lvlJc w:val="left"/>
+      <w:pPr>
+        <w:tabs>
+          <w:tab w:val="num" w:pos="720"/>
+        </w:tabs>
+        <w:ind w:left="720" w:hanging="360"/>
+      </w:pPr>
+      <w:rPr>
+        <w:rFonts w:ascii="Symbol" w:hAnsi="Symbol" w:hint="default"/>
+        <w:sz w:val="20"/>
+      </w:rPr>
+    </w:lvl>
+    <w:lvl w:ilvl="1">
+      <w:start w:val="1"/>
+      <w:numFmt w:val="bullet"/>
+      <w:lvlText w:val="o"/>
+      <w:lvlJc w:val="left"/>
+      <w:pPr>
+        <w:tabs>
+          <w:tab w:val="num" w:pos="1440"/>
+        </w:tabs>
+        <w:ind w:left="1440" w:hanging="360"/>
+      </w:pPr>
+      <w:rPr>
+        <w:rFonts w:ascii="Courier New" w:hAnsi="Courier New" w:hint="default"/>
+        <w:sz w:val="20"/>
+      </w:rPr>
+    </w:lvl>
+    <w:lvl w:ilvl="2" w:tentative="1">
+      <w:start w:val="1"/>
+      <w:numFmt w:val="bullet"/>
+      <w:lvlText w:val=""/>
+      <w:lvlJc w:val="left"/>
+      <w:pPr>
+        <w:tabs>
+          <w:tab w:val="num" w:pos="2160"/>
+        </w:tabs>
+        <w:ind w:left="2160" w:hanging="360"/>
+      </w:pPr>
+      <w:rPr>
+        <w:rFonts w:ascii="Wingdings" w:hAnsi="Wingdings" w:hint="default"/>
+        <w:sz w:val="20"/>
+      </w:rPr>
+    </w:lvl>
+    <w:lvl w:ilvl="3" w:tentative="1">
+      <w:start w:val="1"/>
+      <w:numFmt w:val="bullet"/>
+      <w:lvlText w:val=""/>
+      <w:lvlJc w:val="left"/>
+      <w:pPr>
+        <w:tabs>
+          <w:tab w:val="num" w:pos="2880"/>
+        </w:tabs>
+        <w:ind w:left="2880" w:hanging="360"/>
+      </w:pPr>
+      <w:rPr>
+        <w:rFonts w:ascii="Wingdings" w:hAnsi="Wingdings" w:hint="default"/>
+        <w:sz w:val="20"/>
+      </w:rPr>
+    </w:lvl>
+    <w:lvl w:ilvl="4" w:tentative="1">
+      <w:start w:val="1"/>
+      <w:numFmt w:val="bullet"/>
+      <w:lvlText w:val=""/>
+      <w:lvlJc w:val="left"/>
+      <w:pPr>
+        <w:tabs>
+          <w:tab w:val="num" w:pos="3600"/>
+        </w:tabs>
+        <w:ind w:left="3600" w:hanging="360"/>
+      </w:pPr>
+      <w:rPr>
+        <w:rFonts w:ascii="Wingdings" w:hAnsi="Wingdings" w:hint="default"/>
+        <w:sz w:val="20"/>
+      </w:rPr>
+    </w:lvl>
+    <w:lvl w:ilvl="5" w:tentative="1">
+      <w:start w:val="1"/>
+      <w:numFmt w:val="bullet"/>
+      <w:lvlText w:val=""/>
+      <w:lvlJc w:val="left"/>
+      <w:pPr>
+        <w:tabs>
+          <w:tab w:val="num" w:pos="4320"/>
+        </w:tabs>
+        <w:ind w:left="4320" w:hanging="360"/>
+      </w:pPr>
+      <w:rPr>
+        <w:rFonts w:ascii="Wingdings" w:hAnsi="Wingdings" w:hint="default"/>
+        <w:sz w:val="20"/>
+      </w:rPr>
+    </w:lvl>
+    <w:lvl w:ilvl="6" w:tentative="1">
+      <w:start w:val="1"/>
+      <w:numFmt w:val="bullet"/>
+      <w:lvlText w:val=""/>
+      <w:lvlJc w:val="left"/>
+      <w:pPr>
+        <w:tabs>
+          <w:tab w:val="num" w:pos="5040"/>
+        </w:tabs>
+        <w:ind w:left="5040" w:hanging="360"/>
+      </w:pPr>
+      <w:rPr>
+        <w:rFonts w:ascii="Wingdings" w:hAnsi="Wingdings" w:hint="default"/>
+        <w:sz w:val="20"/>
+      </w:rPr>
+    </w:lvl>
+    <w:lvl w:ilvl="7" w:tentative="1">
+      <w:start w:val="1"/>
+      <w:numFmt w:val="bullet"/>
+      <w:lvlText w:val=""/>
+      <w:lvlJc w:val="left"/>
+      <w:pPr>
+        <w:tabs>
+          <w:tab w:val="num" w:pos="5760"/>
+        </w:tabs>
+        <w:ind w:left="5760" w:hanging="360"/>
+      </w:pPr>
+      <w:rPr>
+        <w:rFonts w:ascii="Wingdings" w:hAnsi="Wingdings" w:hint="default"/>
+        <w:sz w:val="20"/>
+      </w:rPr>
+    </w:lvl>
+    <w:lvl w:ilvl="8" w:tentative="1">
+      <w:start w:val="1"/>
+      <w:numFmt w:val="bullet"/>
+      <w:lvlText w:val=""/>
+      <w:lvlJc w:val="left"/>
+      <w:pPr>
+        <w:tabs>
+          <w:tab w:val="num" w:pos="6480"/>
+        </w:tabs>
+        <w:ind w:left="6480" w:hanging="360"/>
+      </w:pPr>
+      <w:rPr>
+        <w:rFonts w:ascii="Wingdings" w:hAnsi="Wingdings" w:hint="default"/>
+        <w:sz w:val="20"/>
+      </w:rPr>
+    </w:lvl>
+  </w:abstractNum>
   <w:num w:numId="1">
     <w:abstractNumId w:val="2"/>
   </w:num>
@@ -1534,6 +2220,9 @@
   </w:num>
   <w:num w:numId="4">
     <w:abstractNumId w:val="3"/>
+  </w:num>
+  <w:num w:numId="5">
+    <w:abstractNumId w:val="4"/>
   </w:num>
 </w:numbering>
 </file>

</xml_diff>